<commit_message>
some diagram need to adjusted.
</commit_message>
<xml_diff>
--- a/product.docs/谋者任务细分文档.docx
+++ b/product.docs/谋者任务细分文档.docx
@@ -19,10 +19,10 @@
       </w:pPr>
       <w:r>
         <w:rPr>
-          <w:rFonts w:ascii="Times New Roman" w:hAnsi="Times New Roman"/>
+          <w:rFonts w:ascii="Times New Roman" w:hAnsi="Times New Roman" w:eastAsia="SimSun" w:cs="Times New Roman"/>
           <w:kern w:val="2"/>
           <w:sz w:val="21"/>
-          <w:lang w:eastAsia="zh-CN"/>
+          <w:lang w:val="en-US" w:eastAsia="zh-CN" w:bidi="ar-SA"/>
         </w:rPr>
         <w:pict>
           <v:shape id="Picture 4" o:spid="_x0000_s1026" type="#_x0000_t75" style="height:340.6pt;width:555.4pt;rotation:0f;" o:ole="f" fillcolor="#FFFFFF" filled="f" o:preferrelative="t" stroked="f" coordorigin="0,0" coordsize="21600,21600">
@@ -64,17 +64,18 @@
     </w:p>
     <w:p>
       <w:pPr>
-        <w:ind w:left="-1260" w:leftChars="-630" w:firstLine="0" w:firstLineChars="0"/>
+        <w:ind w:left="-1260" w:leftChars="-600" w:firstLine="0" w:firstLineChars="0"/>
       </w:pPr>
+      <w:bookmarkStart w:id="0" w:name="_GoBack"/>
       <w:r>
         <w:rPr>
-          <w:rFonts w:ascii="Times New Roman" w:hAnsi="Times New Roman"/>
+          <w:rFonts w:ascii="Times New Roman" w:hAnsi="Times New Roman" w:eastAsia="SimSun" w:cs="Times New Roman"/>
           <w:kern w:val="2"/>
           <w:sz w:val="21"/>
-          <w:lang w:eastAsia="zh-CN"/>
+          <w:lang w:val="en-US" w:eastAsia="zh-CN" w:bidi="ar-SA"/>
         </w:rPr>
         <w:pict>
-          <v:shape id="Picture 1" o:spid="_x0000_s1027" type="#_x0000_t75" style="height:371.7pt;width:560.8pt;rotation:0f;" o:ole="f" fillcolor="#FFFFFF" filled="f" o:preferrelative="t" stroked="f" coordorigin="0,0" coordsize="21600,21600">
+          <v:shape id="Picture 1" o:spid="_x0000_s1027" type="#_x0000_t75" style="height:343.6pt;width:518.4pt;rotation:0f;" o:ole="f" fillcolor="#FFFFFF" filled="f" o:preferrelative="t" stroked="f" coordorigin="0,0" coordsize="21600,21600">
             <v:fill on="f" color2="#FFFFFF" focus="0%"/>
             <v:imagedata gain="65536f" blacklevel="0f" gamma="0" o:title="抢红包的流程" r:id="rId6"/>
             <o:lock v:ext="edit" position="f" selection="f" grouping="f" rotation="f" cropping="f" text="f" aspectratio="t"/>
@@ -83,8 +84,8 @@
           </v:shape>
         </w:pict>
       </w:r>
-    </w:p>
-    <w:p/>
+      <w:bookmarkEnd w:id="0"/>
+    </w:p>
     <w:p/>
     <w:p/>
     <w:p/>
@@ -112,17 +113,17 @@
     </w:p>
     <w:p>
       <w:pPr>
-        <w:ind w:left="0" w:leftChars="-630" w:firstLine="0" w:firstLineChars="0"/>
+        <w:ind w:left="-1260" w:leftChars="-600" w:firstLine="0" w:firstLineChars="0"/>
       </w:pPr>
       <w:r>
         <w:rPr>
-          <w:rFonts w:ascii="Times New Roman" w:hAnsi="Times New Roman"/>
+          <w:rFonts w:ascii="Times New Roman" w:hAnsi="Times New Roman" w:eastAsia="SimSun" w:cs="Times New Roman"/>
           <w:kern w:val="2"/>
           <w:sz w:val="21"/>
-          <w:lang w:eastAsia="zh-CN"/>
+          <w:lang w:val="en-US" w:eastAsia="zh-CN" w:bidi="ar-SA"/>
         </w:rPr>
         <w:pict>
-          <v:shape id="Picture 2" o:spid="_x0000_s1028" type="#_x0000_t75" style="height:250.95pt;width:561.55pt;rotation:0f;" o:ole="f" fillcolor="#FFFFFF" filled="f" o:preferrelative="t" stroked="f" coordorigin="0,0" coordsize="21600,21600">
+          <v:shape id="Picture 2" o:spid="_x0000_s1028" type="#_x0000_t75" style="height:234.1pt;width:523.9pt;rotation:0f;" o:ole="f" fillcolor="#FFFFFF" filled="f" o:preferrelative="t" stroked="f" coordorigin="0,0" coordsize="21600,21600">
             <v:fill on="f" color2="#FFFFFF" focus="0%"/>
             <v:imagedata gain="65536f" blacklevel="0f" gamma="0" o:title="抢红包组件图" r:id="rId7"/>
             <o:lock v:ext="edit" position="f" selection="f" grouping="f" rotation="f" cropping="f" text="f" aspectratio="t"/>
@@ -137,6 +138,7 @@
         <w:ind w:left="0" w:leftChars="-630" w:firstLine="0" w:firstLineChars="0"/>
       </w:pPr>
     </w:p>
+    <w:p/>
     <w:p>
       <w:r>
         <w:t>下一步需要完成的任务图：</w:t>
@@ -148,13 +150,13 @@
       </w:pPr>
       <w:r>
         <w:rPr>
-          <w:rFonts w:ascii="Times New Roman" w:hAnsi="Times New Roman"/>
+          <w:rFonts w:ascii="Times New Roman" w:hAnsi="Times New Roman" w:eastAsia="SimSun" w:cs="Times New Roman"/>
           <w:kern w:val="2"/>
           <w:sz w:val="21"/>
-          <w:lang w:eastAsia="zh-CN"/>
+          <w:lang w:eastAsia="zh-CN" w:bidi="ar-SA"/>
         </w:rPr>
         <w:pict>
-          <v:shape id="Picture 3" o:spid="_x0000_s1029" type="#_x0000_t75" style="height:294.4pt;width:558.4pt;rotation:0f;" o:ole="f" fillcolor="#FFFFFF" filled="f" o:preferrelative="t" stroked="f" coordorigin="0,0" coordsize="21600,21600">
+          <v:shape id="Picture 5" o:spid="_x0000_s1029" type="#_x0000_t75" style="height:327.65pt;width:505.15pt;rotation:0f;" o:ole="f" fillcolor="#FFFFFF" filled="f" o:preferrelative="t" stroked="f" coordorigin="0,0" coordsize="21600,21600">
             <v:fill on="f" color2="#FFFFFF" focus="0%"/>
             <v:imagedata gain="65536f" blacklevel="0f" gamma="0" o:title="谋者任务细分.001" r:id="rId8"/>
             <o:lock v:ext="edit" position="f" selection="f" grouping="f" rotation="f" cropping="f" text="f" aspectratio="t"/>
@@ -166,13 +168,8 @@
     </w:p>
     <w:p/>
     <w:p/>
-    <w:p/>
-    <w:p/>
-    <w:p/>
-    <w:p/>
-    <w:p/>
     <w:sectPr>
-      <w:cols w:space="0" w:num="1"/>
+      <w:cols w:space="720" w:num="1"/>
     </w:sectPr>
   </w:body>
 </w:document>
@@ -446,10 +443,10 @@
       <w:jc w:val="left"/>
     </w:pPr>
     <w:rPr>
-      <w:rFonts w:ascii="Times New Roman" w:hAnsi="Times New Roman"/>
+      <w:rFonts w:ascii="Times New Roman" w:hAnsi="Times New Roman" w:eastAsia="SimSun" w:cs="Times New Roman"/>
       <w:kern w:val="2"/>
       <w:sz w:val="21"/>
-      <w:lang w:val="en-US" w:eastAsia="zh-CN"/>
+      <w:lang w:val="en-US" w:eastAsia="zh-CN" w:bidi="ar-SA"/>
     </w:rPr>
   </w:style>
   <w:style w:type="character" w:default="1" w:styleId="2">
@@ -461,6 +458,7 @@
     <w:semiHidden/>
     <w:uiPriority w:val="0"/>
     <w:tblPr>
+      <w:tblStyle w:val="3"/>
       <w:tblLayout w:type="fixed"/>
       <w:tblCellMar>
         <w:top w:w="0" w:type="dxa"/>

</xml_diff>

<commit_message>
update with Hu's prototype
</commit_message>
<xml_diff>
--- a/product.docs/谋者任务细分文档.docx
+++ b/product.docs/谋者任务细分文档.docx
@@ -66,7 +66,6 @@
       <w:pPr>
         <w:ind w:left="-1260" w:leftChars="-600" w:firstLine="0" w:firstLineChars="0"/>
       </w:pPr>
-      <w:bookmarkStart w:id="0" w:name="_GoBack"/>
       <w:r>
         <w:rPr>
           <w:rFonts w:ascii="Times New Roman" w:hAnsi="Times New Roman" w:eastAsia="SimSun" w:cs="Times New Roman"/>
@@ -84,25 +83,29 @@
           </v:shape>
         </w:pict>
       </w:r>
+    </w:p>
+    <w:p/>
+    <w:p/>
+    <w:p/>
+    <w:p/>
+    <w:p/>
+    <w:p/>
+    <w:p/>
+    <w:p/>
+    <w:p/>
+    <w:p/>
+    <w:p/>
+    <w:p/>
+    <w:p/>
+    <w:p/>
+    <w:p/>
+    <w:p/>
+    <w:p/>
+    <w:p/>
+    <w:p>
+      <w:bookmarkStart w:id="0" w:name="_GoBack"/>
       <w:bookmarkEnd w:id="0"/>
     </w:p>
-    <w:p/>
-    <w:p/>
-    <w:p/>
-    <w:p/>
-    <w:p/>
-    <w:p/>
-    <w:p/>
-    <w:p/>
-    <w:p/>
-    <w:p/>
-    <w:p/>
-    <w:p/>
-    <w:p/>
-    <w:p/>
-    <w:p/>
-    <w:p/>
-    <w:p/>
     <w:p/>
     <w:p/>
     <w:p/>
@@ -153,7 +156,7 @@
           <w:rFonts w:ascii="Times New Roman" w:hAnsi="Times New Roman" w:eastAsia="SimSun" w:cs="Times New Roman"/>
           <w:kern w:val="2"/>
           <w:sz w:val="21"/>
-          <w:lang w:eastAsia="zh-CN" w:bidi="ar-SA"/>
+          <w:lang w:val="en-US" w:eastAsia="zh-CN" w:bidi="ar-SA"/>
         </w:rPr>
         <w:pict>
           <v:shape id="Picture 5" o:spid="_x0000_s1029" type="#_x0000_t75" style="height:327.65pt;width:505.15pt;rotation:0f;" o:ole="f" fillcolor="#FFFFFF" filled="f" o:preferrelative="t" stroked="f" coordorigin="0,0" coordsize="21600,21600">

</xml_diff>